<commit_message>
Add report generator and HTML outputs
</commit_message>
<xml_diff>
--- a/templates/Content-Schedule-Template-v1.docx
+++ b/templates/Content-Schedule-Template-v1.docx
@@ -112,9 +112,11 @@
             </w:tcBorders>
           </w:tcPr>
           <w:p>
+            <w:proofErr w:type="spellStart"/>
             <w:r>
               <w:t>smoothiebarinfusions</w:t>
             </w:r>
+            <w:proofErr w:type="spellEnd"/>
           </w:p>
         </w:tc>
       </w:tr>
@@ -180,6 +182,15 @@
                 <w:szCs w:val="20"/>
               </w:rPr>
             </w:pPr>
+            <w:r>
+              <w:rPr>
+                <w:b/>
+                <w:bCs/>
+                <w:sz w:val="20"/>
+                <w:szCs w:val="20"/>
+              </w:rPr>
+              <w:t>Review Month/Year</w:t>
+            </w:r>
           </w:p>
         </w:tc>
         <w:tc>
@@ -192,7 +203,11 @@
               <w:right w:val="single" w:sz="1" w:space="0" w:color="E8E6E3"/>
             </w:tcBorders>
           </w:tcPr>
-          <w:p/>
+          <w:p>
+            <w:r>
+              <w:t>December 2025</w:t>
+            </w:r>
+          </w:p>
         </w:tc>
       </w:tr>
     </w:tbl>
@@ -339,7 +354,29 @@
           <w:sz w:val="20"/>
           <w:szCs w:val="20"/>
         </w:rPr>
-        <w:t>Type options: post, reel, highlight  |  Status options: Draft, Approved, Posted, Needs Revision</w:t>
+        <w:t xml:space="preserve">Type options: post, reel, </w:t>
+      </w:r>
+      <w:proofErr w:type="gramStart"/>
+      <w:r>
+        <w:rPr>
+          <w:i/>
+          <w:iCs/>
+          <w:color w:val="6B6B6B"/>
+          <w:sz w:val="20"/>
+          <w:szCs w:val="20"/>
+        </w:rPr>
+        <w:t>highlight  |</w:t>
+      </w:r>
+      <w:proofErr w:type="gramEnd"/>
+      <w:r>
+        <w:rPr>
+          <w:i/>
+          <w:iCs/>
+          <w:color w:val="6B6B6B"/>
+          <w:sz w:val="20"/>
+          <w:szCs w:val="20"/>
+        </w:rPr>
+        <w:t xml:space="preserve">  Status options: Draft, Approved, Posted, Needs Revision</w:t>
       </w:r>
     </w:p>
     <w:p>
@@ -762,8 +799,13 @@
               <w:spacing w:after="150"/>
             </w:pPr>
             <w:r>
-              <w:t>The Student</w:t>
-            </w:r>
+              <w:t xml:space="preserve">The </w:t>
+            </w:r>
+            <w:proofErr w:type="gramStart"/>
+            <w:r>
+              <w:t>Student</w:t>
+            </w:r>
+            <w:proofErr w:type="gramEnd"/>
           </w:p>
         </w:tc>
         <w:tc>
@@ -1129,9 +1171,11 @@
             <w:pPr>
               <w:spacing w:after="150"/>
             </w:pPr>
+            <w:proofErr w:type="spellStart"/>
             <w:r>
               <w:t>SmoothiEdu</w:t>
             </w:r>
+            <w:proofErr w:type="spellEnd"/>
           </w:p>
         </w:tc>
         <w:tc>
@@ -1856,9 +1900,11 @@
             <w:pPr>
               <w:spacing w:after="150"/>
             </w:pPr>
+            <w:proofErr w:type="spellStart"/>
             <w:r>
               <w:t>SmoothiEdu</w:t>
             </w:r>
+            <w:proofErr w:type="spellEnd"/>
           </w:p>
         </w:tc>
         <w:tc>
@@ -3127,6 +3173,7 @@
             <w:pPr>
               <w:spacing w:after="150"/>
             </w:pPr>
+            <w:proofErr w:type="spellStart"/>
             <w:r>
               <w:t>Smoothi</w:t>
             </w:r>
@@ -3136,6 +3183,7 @@
             <w:r>
               <w:t>du</w:t>
             </w:r>
+            <w:proofErr w:type="spellEnd"/>
           </w:p>
         </w:tc>
         <w:tc>
@@ -4153,7 +4201,29 @@
           <w:sz w:val="20"/>
           <w:szCs w:val="20"/>
         </w:rPr>
-        <w:t>Add your post details below. Copy each post block for additional posts. Put image URLs (Google Drive, Imgur, etc.) in the Image URL field.</w:t>
+        <w:t xml:space="preserve">Add your post details below. Copy each post block for additional posts. Put image URLs (Google Drive, </w:t>
+      </w:r>
+      <w:proofErr w:type="spellStart"/>
+      <w:r>
+        <w:rPr>
+          <w:i/>
+          <w:iCs/>
+          <w:color w:val="6B6B6B"/>
+          <w:sz w:val="20"/>
+          <w:szCs w:val="20"/>
+        </w:rPr>
+        <w:t>Imgur</w:t>
+      </w:r>
+      <w:proofErr w:type="spellEnd"/>
+      <w:r>
+        <w:rPr>
+          <w:i/>
+          <w:iCs/>
+          <w:color w:val="6B6B6B"/>
+          <w:sz w:val="20"/>
+          <w:szCs w:val="20"/>
+        </w:rPr>
+        <w:t>, etc.) in the Image URL field.</w:t>
       </w:r>
     </w:p>
     <w:p>
@@ -7487,8 +7557,13 @@
             <w:pPr>
               <w:spacing w:after="100"/>
             </w:pPr>
-            <w:r>
-              <w:t>Twas the night before Xmas</w:t>
+            <w:proofErr w:type="spellStart"/>
+            <w:r>
+              <w:t>Twas</w:t>
+            </w:r>
+            <w:proofErr w:type="spellEnd"/>
+            <w:r>
+              <w:t xml:space="preserve"> the night before Xmas</w:t>
             </w:r>
           </w:p>
         </w:tc>
@@ -9078,9 +9153,11 @@
             </w:tcBorders>
           </w:tcPr>
           <w:p>
+            <w:proofErr w:type="spellStart"/>
             <w:r>
               <w:t>cookiesmaywoodsofficial</w:t>
             </w:r>
+            <w:proofErr w:type="spellEnd"/>
           </w:p>
         </w:tc>
         <w:tc>
@@ -9231,9 +9308,16 @@
             </w:tcBorders>
           </w:tcPr>
           <w:p>
-            <w:r>
-              <w:t>elevate.cannabis.culture</w:t>
-            </w:r>
+            <w:proofErr w:type="spellStart"/>
+            <w:proofErr w:type="gramStart"/>
+            <w:r>
+              <w:t>elevate.cannabis</w:t>
+            </w:r>
+            <w:proofErr w:type="gramEnd"/>
+            <w:r>
+              <w:t>.culture</w:t>
+            </w:r>
+            <w:proofErr w:type="spellEnd"/>
           </w:p>
         </w:tc>
         <w:tc>
@@ -9381,9 +9465,11 @@
             </w:tcBorders>
           </w:tcPr>
           <w:p>
+            <w:proofErr w:type="spellStart"/>
             <w:r>
               <w:t>smoothiebar_ny</w:t>
             </w:r>
+            <w:proofErr w:type="spellEnd"/>
           </w:p>
         </w:tc>
         <w:tc>
@@ -9534,9 +9620,11 @@
             </w:tcBorders>
           </w:tcPr>
           <w:p>
+            <w:proofErr w:type="spellStart"/>
             <w:r>
               <w:t>flxextracts</w:t>
             </w:r>
+            <w:proofErr w:type="spellEnd"/>
           </w:p>
         </w:tc>
         <w:tc>

</xml_diff>